<commit_message>
CorrectingModels, AddingComments and SomeFixes
</commit_message>
<xml_diff>
--- a/Notarity/Files/TrustDocument.docx
+++ b/Notarity/Files/TrustDocument.docx
@@ -66,6 +66,16 @@
           <w:szCs w:val="24"/>
         </w:rPr>
       </w:pPr>
+      <w:proofErr w:type="spellStart"/>
+      <w:r>
+        <w:rPr>
+          <w:i/>
+          <w:sz w:val="24"/>
+          <w:szCs w:val="24"/>
+          <w:lang w:val="en-US"/>
+        </w:rPr>
+        <w:t>Doc</w:t>
+      </w:r>
       <w:r>
         <w:rPr>
           <w:i/>
@@ -75,6 +85,7 @@
         </w:rPr>
         <w:t>Territory</w:t>
       </w:r>
+      <w:proofErr w:type="spellEnd"/>
       <w:r>
         <w:rPr>
           <w:i/>
@@ -351,6 +362,7 @@
         <w:t xml:space="preserve">, </w:t>
       </w:r>
       <w:proofErr w:type="spellStart"/>
+      <w:proofErr w:type="gramStart"/>
       <w:r>
         <w:rPr>
           <w:i/>
@@ -375,7 +387,16 @@
           <w:sz w:val="24"/>
           <w:szCs w:val="24"/>
         </w:rPr>
-        <w:t xml:space="preserve"> г. р., место рождения  </w:t>
+        <w:t xml:space="preserve"> г.</w:t>
+      </w:r>
+      <w:proofErr w:type="gramEnd"/>
+      <w:r>
+        <w:rPr>
+          <w:i/>
+          <w:sz w:val="24"/>
+          <w:szCs w:val="24"/>
+        </w:rPr>
+        <w:t xml:space="preserve"> р., место рождения  </w:t>
       </w:r>
       <w:proofErr w:type="spellStart"/>
       <w:r>
@@ -432,7 +453,7 @@
           <w:sz w:val="24"/>
           <w:szCs w:val="24"/>
         </w:rPr>
-        <w:t xml:space="preserve">, представлять мои интересы </w:t>
+        <w:t xml:space="preserve">, </w:t>
       </w:r>
       <w:r>
         <w:rPr>
@@ -449,6 +470,42 @@
           <w:sz w:val="24"/>
           <w:szCs w:val="24"/>
         </w:rPr>
+        <w:t>:</w:t>
+      </w:r>
+      <w:r>
+        <w:rPr>
+          <w:i/>
+          <w:sz w:val="24"/>
+          <w:szCs w:val="24"/>
+        </w:rPr>
+        <w:t xml:space="preserve"> </w:t>
+      </w:r>
+      <w:proofErr w:type="spellStart"/>
+      <w:r>
+        <w:rPr>
+          <w:i/>
+          <w:sz w:val="24"/>
+          <w:szCs w:val="24"/>
+          <w:lang w:val="en-US"/>
+        </w:rPr>
+        <w:t>Action</w:t>
+      </w:r>
+      <w:r>
+        <w:rPr>
+          <w:i/>
+          <w:sz w:val="24"/>
+          <w:szCs w:val="24"/>
+          <w:lang w:val="en-US"/>
+        </w:rPr>
+        <w:t>Description</w:t>
+      </w:r>
+      <w:proofErr w:type="spellEnd"/>
+      <w:r>
+        <w:rPr>
+          <w:i/>
+          <w:sz w:val="24"/>
+          <w:szCs w:val="24"/>
+        </w:rPr>
         <w:t xml:space="preserve">. </w:t>
       </w:r>
     </w:p>
@@ -534,7 +591,25 @@
           <w:sz w:val="24"/>
           <w:szCs w:val="24"/>
         </w:rPr>
-        <w:t xml:space="preserve">Доверенность прочитана нотариусом вслух. Смысл, значение и юридические последствия документа разъяснены и соответствуют моим намерениям. Содержание ст. 170, 177, ГК. РК, ст. 18, п. 2, п. п. 1 Закон «О нотариате»  доверителю нотариусом разъяснено. </w:t>
+        <w:t xml:space="preserve">Доверенность прочитана нотариусом вслух. Смысл, значение и юридические последствия документа разъяснены и соответствуют моим намерениям. Содержание ст. 170, 177, ГК. РК, ст. 18, п. 2, п. п. 1 Закон «О </w:t>
+      </w:r>
+      <w:proofErr w:type="gramStart"/>
+      <w:r>
+        <w:rPr>
+          <w:i/>
+          <w:sz w:val="24"/>
+          <w:szCs w:val="24"/>
+        </w:rPr>
+        <w:t>нотариате»  доверителю</w:t>
+      </w:r>
+      <w:proofErr w:type="gramEnd"/>
+      <w:r>
+        <w:rPr>
+          <w:i/>
+          <w:sz w:val="24"/>
+          <w:szCs w:val="24"/>
+        </w:rPr>
+        <w:t xml:space="preserve"> нотариусом разъяснено. </w:t>
       </w:r>
     </w:p>
     <w:p>
@@ -564,6 +639,7 @@
           <w:sz w:val="36"/>
         </w:rPr>
       </w:pPr>
+      <w:proofErr w:type="gramStart"/>
       <w:r>
         <w:rPr>
           <w:i/>
@@ -576,7 +652,16 @@
           <w:i/>
           <w:sz w:val="36"/>
         </w:rPr>
-        <w:t>_______________</w:t>
+        <w:t>_</w:t>
+      </w:r>
+      <w:proofErr w:type="gramEnd"/>
+      <w:r>
+        <w:rPr>
+          <w:b/>
+          <w:i/>
+          <w:sz w:val="36"/>
+        </w:rPr>
+        <w:t>______________</w:t>
       </w:r>
     </w:p>
     <w:p>
@@ -643,7 +728,16 @@
           <w:sz w:val="24"/>
           <w:szCs w:val="24"/>
         </w:rPr>
-        <w:t xml:space="preserve">Настоящая доверенность удостоверена мной, нотариусом нотариального округа  </w:t>
+        <w:t xml:space="preserve">Настоящая доверенность удостоверена мной, нотариусом нотариального </w:t>
+      </w:r>
+      <w:proofErr w:type="gramStart"/>
+      <w:r>
+        <w:rPr>
+          <w:i/>
+          <w:sz w:val="24"/>
+          <w:szCs w:val="24"/>
+        </w:rPr>
+        <w:t xml:space="preserve">округа  </w:t>
       </w:r>
       <w:proofErr w:type="spellStart"/>
       <w:r>
@@ -656,6 +750,7 @@
         <w:t>EmpTerritory</w:t>
       </w:r>
       <w:proofErr w:type="spellEnd"/>
+      <w:proofErr w:type="gramEnd"/>
       <w:r>
         <w:rPr>
           <w:i/>
@@ -825,7 +920,25 @@
           <w:sz w:val="22"/>
           <w:szCs w:val="22"/>
         </w:rPr>
-        <w:t xml:space="preserve">Личность доверителя  установлена, дееспособность ее проверена.    </w:t>
+        <w:t xml:space="preserve">Личность </w:t>
+      </w:r>
+      <w:proofErr w:type="gramStart"/>
+      <w:r>
+        <w:rPr>
+          <w:i/>
+          <w:sz w:val="22"/>
+          <w:szCs w:val="22"/>
+        </w:rPr>
+        <w:t>доверителя  установлена</w:t>
+      </w:r>
+      <w:proofErr w:type="gramEnd"/>
+      <w:r>
+        <w:rPr>
+          <w:i/>
+          <w:sz w:val="22"/>
+          <w:szCs w:val="22"/>
+        </w:rPr>
+        <w:t xml:space="preserve">, дееспособность ее проверена.    </w:t>
       </w:r>
     </w:p>
     <w:p>

</xml_diff>